<commit_message>
correction de dernière minute
</commit_message>
<xml_diff>
--- a/Compte rendu AP3.docx
+++ b/Compte rendu AP3.docx
@@ -1,6 +1,6 @@
 
 <file path=word/document.xml><?xml version="1.0" encoding="utf-8"?>
-<w:document xmlns:wpc="http://schemas.microsoft.com/office/word/2010/wordprocessingCanvas" xmlns:cx="http://schemas.microsoft.com/office/drawing/2014/chartex" xmlns:cx1="http://schemas.microsoft.com/office/drawing/2015/9/8/chartex" xmlns:cx2="http://schemas.microsoft.com/office/drawing/2015/10/21/chartex" xmlns:cx3="http://schemas.microsoft.com/office/drawing/2016/5/9/chartex" xmlns:cx4="http://schemas.microsoft.com/office/drawing/2016/5/10/chartex" xmlns:cx5="http://schemas.microsoft.com/office/drawing/2016/5/11/chartex" xmlns:cx6="http://schemas.microsoft.com/office/drawing/2016/5/12/chartex" xmlns:cx7="http://schemas.microsoft.com/office/drawing/2016/5/13/chartex" xmlns:cx8="http://schemas.microsoft.com/office/drawing/2016/5/14/chartex" xmlns:mc="http://schemas.openxmlformats.org/markup-compatibility/2006" xmlns:aink="http://schemas.microsoft.com/office/drawing/2016/ink" xmlns:am3d="http://schemas.microsoft.com/office/drawing/2017/model3d" xmlns:o="urn:schemas-microsoft-com:office:office" xmlns:oel="http://schemas.microsoft.com/office/2019/extlst" xmlns:r="http://schemas.openxmlformats.org/officeDocument/2006/relationships" xmlns:m="http://schemas.openxmlformats.org/officeDocument/2006/math" xmlns:v="urn:schemas-microsoft-com:vml" xmlns:wp14="http://schemas.microsoft.com/office/word/2010/wordprocessingDrawing" xmlns:wp="http://schemas.openxmlformats.org/drawingml/2006/wordprocessingDrawing" xmlns:w10="urn:schemas-microsoft-com:office:word" xmlns:w="http://schemas.openxmlformats.org/wordprocessingml/2006/main" xmlns:w14="http://schemas.microsoft.com/office/word/2010/wordml" xmlns:w15="http://schemas.microsoft.com/office/word/2012/wordml" xmlns:w16cex="http://schemas.microsoft.com/office/word/2018/wordml/cex" xmlns:w16cid="http://schemas.microsoft.com/office/word/2016/wordml/cid" xmlns:w16="http://schemas.microsoft.com/office/word/2018/wordml" xmlns:w16sdtdh="http://schemas.microsoft.com/office/word/2020/wordml/sdtdatahash" xmlns:w16se="http://schemas.microsoft.com/office/word/2015/wordml/symex" xmlns:wpg="http://schemas.microsoft.com/office/word/2010/wordprocessingGroup" xmlns:wpi="http://schemas.microsoft.com/office/word/2010/wordprocessingInk" xmlns:wne="http://schemas.microsoft.com/office/word/2006/wordml" xmlns:wps="http://schemas.microsoft.com/office/word/2010/wordprocessingShape" mc:Ignorable="w14 w15 w16se w16cid w16 w16cex w16sdtdh wp14">
+<w:document xmlns:wpc="http://schemas.microsoft.com/office/word/2010/wordprocessingCanvas" xmlns:cx="http://schemas.microsoft.com/office/drawing/2014/chartex" xmlns:cx1="http://schemas.microsoft.com/office/drawing/2015/9/8/chartex" xmlns:cx2="http://schemas.microsoft.com/office/drawing/2015/10/21/chartex" xmlns:cx3="http://schemas.microsoft.com/office/drawing/2016/5/9/chartex" xmlns:cx4="http://schemas.microsoft.com/office/drawing/2016/5/10/chartex" xmlns:cx5="http://schemas.microsoft.com/office/drawing/2016/5/11/chartex" xmlns:cx6="http://schemas.microsoft.com/office/drawing/2016/5/12/chartex" xmlns:cx7="http://schemas.microsoft.com/office/drawing/2016/5/13/chartex" xmlns:cx8="http://schemas.microsoft.com/office/drawing/2016/5/14/chartex" xmlns:mc="http://schemas.openxmlformats.org/markup-compatibility/2006" xmlns:aink="http://schemas.microsoft.com/office/drawing/2016/ink" xmlns:am3d="http://schemas.microsoft.com/office/drawing/2017/model3d" xmlns:o="urn:schemas-microsoft-com:office:office" xmlns:oel="http://schemas.microsoft.com/office/2019/extlst" xmlns:r="http://schemas.openxmlformats.org/officeDocument/2006/relationships" xmlns:m="http://schemas.openxmlformats.org/officeDocument/2006/math" xmlns:v="urn:schemas-microsoft-com:vml" xmlns:wp14="http://schemas.microsoft.com/office/word/2010/wordprocessingDrawing" xmlns:wp="http://schemas.openxmlformats.org/drawingml/2006/wordprocessingDrawing" xmlns:w10="urn:schemas-microsoft-com:office:word" xmlns:w="http://schemas.openxmlformats.org/wordprocessingml/2006/main" xmlns:w14="http://schemas.microsoft.com/office/word/2010/wordml" xmlns:w15="http://schemas.microsoft.com/office/word/2012/wordml" xmlns:w16cex="http://schemas.microsoft.com/office/word/2018/wordml/cex" xmlns:w16cid="http://schemas.microsoft.com/office/word/2016/wordml/cid" xmlns:w16="http://schemas.microsoft.com/office/word/2018/wordml" xmlns:w16du="http://schemas.microsoft.com/office/word/2023/wordml/word16du" xmlns:w16sdtdh="http://schemas.microsoft.com/office/word/2020/wordml/sdtdatahash" xmlns:w16se="http://schemas.microsoft.com/office/word/2015/wordml/symex" xmlns:wpg="http://schemas.microsoft.com/office/word/2010/wordprocessingGroup" xmlns:wpi="http://schemas.microsoft.com/office/word/2010/wordprocessingInk" xmlns:wne="http://schemas.microsoft.com/office/word/2006/wordml" xmlns:wps="http://schemas.microsoft.com/office/word/2010/wordprocessingShape" mc:Ignorable="w14 w15 w16se w16cid w16 w16cex w16sdtdh w16du wp14">
   <w:body>
     <w:p>
       <w:pPr>
@@ -170,21 +170,7 @@
           <w:sz w:val="24"/>
           <w:szCs w:val="24"/>
         </w:rPr>
-        <w:t xml:space="preserve"> </w:t>
-      </w:r>
-      <w:r>
-        <w:rPr>
-          <w:sz w:val="24"/>
-          <w:szCs w:val="24"/>
-        </w:rPr>
-        <w:t xml:space="preserve">(page </w:t>
-      </w:r>
-      <w:r>
-        <w:rPr>
-          <w:sz w:val="24"/>
-          <w:szCs w:val="24"/>
-        </w:rPr>
-        <w:t>1</w:t>
+        <w:t xml:space="preserve"> (page 1</w:t>
       </w:r>
       <w:r>
         <w:rPr>
@@ -228,14 +214,7 @@
           <w:sz w:val="24"/>
           <w:szCs w:val="24"/>
         </w:rPr>
-        <w:t xml:space="preserve">(page </w:t>
-      </w:r>
-      <w:r>
-        <w:rPr>
-          <w:sz w:val="24"/>
-          <w:szCs w:val="24"/>
-        </w:rPr>
-        <w:t>1</w:t>
+        <w:t>(page 1</w:t>
       </w:r>
       <w:r>
         <w:rPr>
@@ -443,14 +422,7 @@
           <w:sz w:val="24"/>
           <w:szCs w:val="24"/>
         </w:rPr>
-        <w:t xml:space="preserve">Mission 7 : Déployer et gérer les sauvegardes de données </w:t>
-      </w:r>
-      <w:r>
-        <w:rPr>
-          <w:sz w:val="24"/>
-          <w:szCs w:val="24"/>
-        </w:rPr>
-        <w:t>(page 2</w:t>
+        <w:t>Mission 7 : Déployer et gérer les sauvegardes de données (page 2</w:t>
       </w:r>
       <w:r>
         <w:rPr>
@@ -1150,7 +1122,7 @@
           <w:szCs w:val="24"/>
         </w:rPr>
         <w:drawing>
-          <wp:inline distT="0" distB="0" distL="0" distR="0" wp14:anchorId="7E8A82B2" wp14:editId="0F4060DA">
+          <wp:inline distT="0" distB="0" distL="0" distR="0" wp14:anchorId="7E8A82B2" wp14:editId="25F5D66F">
             <wp:extent cx="5743575" cy="3076575"/>
             <wp:effectExtent l="0" t="0" r="9525" b="9525"/>
             <wp:docPr id="1945326767" name="Image 3"/>
@@ -5211,10 +5183,10 @@
     </w:p>
     <w:p>
       <w:pPr>
-        <w:pStyle w:val="Paragraphedeliste"/>
         <w:tabs>
           <w:tab w:val="left" w:pos="1395"/>
         </w:tabs>
+        <w:ind w:left="360"/>
         <w:rPr>
           <w:sz w:val="24"/>
           <w:szCs w:val="24"/>
@@ -5226,17 +5198,66 @@
         <w:tabs>
           <w:tab w:val="left" w:pos="1395"/>
         </w:tabs>
-        <w:rPr>
-          <w:sz w:val="24"/>
-          <w:szCs w:val="24"/>
-        </w:rPr>
-      </w:pPr>
-      <w:r>
-        <w:rPr>
-          <w:sz w:val="24"/>
-          <w:szCs w:val="24"/>
-        </w:rPr>
-        <w:t>Tests unitaires : aucune méthode dans le package model</w:t>
+        <w:ind w:left="360"/>
+        <w:rPr>
+          <w:sz w:val="24"/>
+          <w:szCs w:val="24"/>
+        </w:rPr>
+      </w:pPr>
+      <w:r>
+        <w:rPr>
+          <w:noProof/>
+          <w:sz w:val="24"/>
+          <w:szCs w:val="24"/>
+        </w:rPr>
+        <w:drawing>
+          <wp:inline distT="0" distB="0" distL="0" distR="0" wp14:anchorId="5F89137F" wp14:editId="2A3A8589">
+            <wp:extent cx="3324225" cy="4000500"/>
+            <wp:effectExtent l="0" t="0" r="9525" b="0"/>
+            <wp:docPr id="1243840302" name="Image 1"/>
+            <wp:cNvGraphicFramePr>
+              <a:graphicFrameLocks xmlns:a="http://schemas.openxmlformats.org/drawingml/2006/main" noChangeAspect="1"/>
+            </wp:cNvGraphicFramePr>
+            <a:graphic xmlns:a="http://schemas.openxmlformats.org/drawingml/2006/main">
+              <a:graphicData uri="http://schemas.openxmlformats.org/drawingml/2006/picture">
+                <pic:pic xmlns:pic="http://schemas.openxmlformats.org/drawingml/2006/picture">
+                  <pic:nvPicPr>
+                    <pic:cNvPr id="0" name="Picture 1"/>
+                    <pic:cNvPicPr>
+                      <a:picLocks noChangeAspect="1" noChangeArrowheads="1"/>
+                    </pic:cNvPicPr>
+                  </pic:nvPicPr>
+                  <pic:blipFill>
+                    <a:blip r:embed="rId42">
+                      <a:extLst>
+                        <a:ext uri="{28A0092B-C50C-407E-A947-70E740481C1C}">
+                          <a14:useLocalDpi xmlns:a14="http://schemas.microsoft.com/office/drawing/2010/main" val="0"/>
+                        </a:ext>
+                      </a:extLst>
+                    </a:blip>
+                    <a:srcRect/>
+                    <a:stretch>
+                      <a:fillRect/>
+                    </a:stretch>
+                  </pic:blipFill>
+                  <pic:spPr bwMode="auto">
+                    <a:xfrm>
+                      <a:off x="0" y="0"/>
+                      <a:ext cx="3324225" cy="4000500"/>
+                    </a:xfrm>
+                    <a:prstGeom prst="rect">
+                      <a:avLst/>
+                    </a:prstGeom>
+                    <a:noFill/>
+                    <a:ln>
+                      <a:noFill/>
+                    </a:ln>
+                  </pic:spPr>
+                </pic:pic>
+              </a:graphicData>
+            </a:graphic>
+          </wp:inline>
+        </w:drawing>
       </w:r>
     </w:p>
     <w:p>
@@ -5249,11 +5270,347 @@
           <w:szCs w:val="24"/>
         </w:rPr>
       </w:pPr>
-      <w:r>
-        <w:rPr>
-          <w:sz w:val="24"/>
-          <w:szCs w:val="24"/>
-        </w:rPr>
+    </w:p>
+    <w:p>
+      <w:pPr>
+        <w:tabs>
+          <w:tab w:val="left" w:pos="1395"/>
+        </w:tabs>
+        <w:rPr>
+          <w:sz w:val="24"/>
+          <w:szCs w:val="24"/>
+        </w:rPr>
+      </w:pPr>
+      <w:r>
+        <w:rPr>
+          <w:sz w:val="24"/>
+          <w:szCs w:val="24"/>
+        </w:rPr>
+        <w:t xml:space="preserve">Plan de test complété : </w:t>
+      </w:r>
+    </w:p>
+    <w:p>
+      <w:pPr>
+        <w:tabs>
+          <w:tab w:val="left" w:pos="1395"/>
+        </w:tabs>
+        <w:rPr>
+          <w:sz w:val="24"/>
+          <w:szCs w:val="24"/>
+        </w:rPr>
+      </w:pPr>
+    </w:p>
+    <w:p>
+      <w:pPr>
+        <w:tabs>
+          <w:tab w:val="left" w:pos="1395"/>
+        </w:tabs>
+        <w:rPr>
+          <w:sz w:val="24"/>
+          <w:szCs w:val="24"/>
+        </w:rPr>
+      </w:pPr>
+    </w:p>
+    <w:p>
+      <w:pPr>
+        <w:tabs>
+          <w:tab w:val="left" w:pos="1395"/>
+        </w:tabs>
+        <w:rPr>
+          <w:sz w:val="24"/>
+          <w:szCs w:val="24"/>
+        </w:rPr>
+      </w:pPr>
+    </w:p>
+    <w:p>
+      <w:pPr>
+        <w:tabs>
+          <w:tab w:val="left" w:pos="1395"/>
+        </w:tabs>
+        <w:rPr>
+          <w:sz w:val="24"/>
+          <w:szCs w:val="24"/>
+        </w:rPr>
+      </w:pPr>
+    </w:p>
+    <w:p>
+      <w:pPr>
+        <w:tabs>
+          <w:tab w:val="left" w:pos="1395"/>
+        </w:tabs>
+        <w:rPr>
+          <w:sz w:val="24"/>
+          <w:szCs w:val="24"/>
+        </w:rPr>
+      </w:pPr>
+    </w:p>
+    <w:p>
+      <w:pPr>
+        <w:tabs>
+          <w:tab w:val="left" w:pos="1395"/>
+        </w:tabs>
+        <w:rPr>
+          <w:sz w:val="24"/>
+          <w:szCs w:val="24"/>
+        </w:rPr>
+      </w:pPr>
+    </w:p>
+    <w:p>
+      <w:pPr>
+        <w:tabs>
+          <w:tab w:val="left" w:pos="1395"/>
+        </w:tabs>
+        <w:rPr>
+          <w:sz w:val="24"/>
+          <w:szCs w:val="24"/>
+        </w:rPr>
+      </w:pPr>
+    </w:p>
+    <w:p>
+      <w:pPr>
+        <w:tabs>
+          <w:tab w:val="left" w:pos="1395"/>
+        </w:tabs>
+        <w:rPr>
+          <w:sz w:val="24"/>
+          <w:szCs w:val="24"/>
+        </w:rPr>
+      </w:pPr>
+    </w:p>
+    <w:p>
+      <w:pPr>
+        <w:tabs>
+          <w:tab w:val="left" w:pos="1395"/>
+        </w:tabs>
+        <w:rPr>
+          <w:sz w:val="24"/>
+          <w:szCs w:val="24"/>
+        </w:rPr>
+      </w:pPr>
+    </w:p>
+    <w:p>
+      <w:pPr>
+        <w:tabs>
+          <w:tab w:val="left" w:pos="1395"/>
+        </w:tabs>
+        <w:rPr>
+          <w:sz w:val="24"/>
+          <w:szCs w:val="24"/>
+        </w:rPr>
+      </w:pPr>
+      <w:r>
+        <w:rPr>
+          <w:sz w:val="24"/>
+          <w:szCs w:val="24"/>
+        </w:rPr>
+        <w:lastRenderedPageBreak/>
+        <w:t xml:space="preserve">Exemple de </w:t>
+      </w:r>
+      <w:proofErr w:type="spellStart"/>
+      <w:r>
+        <w:rPr>
+          <w:sz w:val="24"/>
+          <w:szCs w:val="24"/>
+        </w:rPr>
+        <w:t>methode</w:t>
+      </w:r>
+      <w:proofErr w:type="spellEnd"/>
+      <w:r>
+        <w:rPr>
+          <w:sz w:val="24"/>
+          <w:szCs w:val="24"/>
+        </w:rPr>
+        <w:t xml:space="preserve"> de test unitaire : </w:t>
+      </w:r>
+    </w:p>
+    <w:p>
+      <w:pPr>
+        <w:tabs>
+          <w:tab w:val="left" w:pos="1395"/>
+        </w:tabs>
+        <w:rPr>
+          <w:sz w:val="24"/>
+          <w:szCs w:val="24"/>
+        </w:rPr>
+      </w:pPr>
+      <w:r>
+        <w:rPr>
+          <w:noProof/>
+          <w:sz w:val="24"/>
+          <w:szCs w:val="24"/>
+        </w:rPr>
+        <w:drawing>
+          <wp:inline distT="0" distB="0" distL="0" distR="0" wp14:anchorId="104A0674" wp14:editId="38D7A445">
+            <wp:extent cx="5762625" cy="2733675"/>
+            <wp:effectExtent l="0" t="0" r="9525" b="9525"/>
+            <wp:docPr id="402369308" name="Image 2"/>
+            <wp:cNvGraphicFramePr>
+              <a:graphicFrameLocks xmlns:a="http://schemas.openxmlformats.org/drawingml/2006/main" noChangeAspect="1"/>
+            </wp:cNvGraphicFramePr>
+            <a:graphic xmlns:a="http://schemas.openxmlformats.org/drawingml/2006/main">
+              <a:graphicData uri="http://schemas.openxmlformats.org/drawingml/2006/picture">
+                <pic:pic xmlns:pic="http://schemas.openxmlformats.org/drawingml/2006/picture">
+                  <pic:nvPicPr>
+                    <pic:cNvPr id="0" name="Picture 2"/>
+                    <pic:cNvPicPr>
+                      <a:picLocks noChangeAspect="1" noChangeArrowheads="1"/>
+                    </pic:cNvPicPr>
+                  </pic:nvPicPr>
+                  <pic:blipFill>
+                    <a:blip r:embed="rId43">
+                      <a:extLst>
+                        <a:ext uri="{28A0092B-C50C-407E-A947-70E740481C1C}">
+                          <a14:useLocalDpi xmlns:a14="http://schemas.microsoft.com/office/drawing/2010/main" val="0"/>
+                        </a:ext>
+                      </a:extLst>
+                    </a:blip>
+                    <a:srcRect/>
+                    <a:stretch>
+                      <a:fillRect/>
+                    </a:stretch>
+                  </pic:blipFill>
+                  <pic:spPr bwMode="auto">
+                    <a:xfrm>
+                      <a:off x="0" y="0"/>
+                      <a:ext cx="5762625" cy="2733675"/>
+                    </a:xfrm>
+                    <a:prstGeom prst="rect">
+                      <a:avLst/>
+                    </a:prstGeom>
+                    <a:noFill/>
+                    <a:ln>
+                      <a:noFill/>
+                    </a:ln>
+                  </pic:spPr>
+                </pic:pic>
+              </a:graphicData>
+            </a:graphic>
+          </wp:inline>
+        </w:drawing>
+      </w:r>
+    </w:p>
+    <w:p>
+      <w:pPr>
+        <w:tabs>
+          <w:tab w:val="left" w:pos="1395"/>
+        </w:tabs>
+        <w:rPr>
+          <w:sz w:val="24"/>
+          <w:szCs w:val="24"/>
+        </w:rPr>
+      </w:pPr>
+    </w:p>
+    <w:p>
+      <w:pPr>
+        <w:tabs>
+          <w:tab w:val="left" w:pos="1395"/>
+        </w:tabs>
+        <w:rPr>
+          <w:sz w:val="24"/>
+          <w:szCs w:val="24"/>
+        </w:rPr>
+      </w:pPr>
+      <w:r>
+        <w:rPr>
+          <w:sz w:val="24"/>
+          <w:szCs w:val="24"/>
+        </w:rPr>
+        <w:t>Résultats des tests unitaires :</w:t>
+      </w:r>
+    </w:p>
+    <w:p>
+      <w:pPr>
+        <w:tabs>
+          <w:tab w:val="left" w:pos="1395"/>
+        </w:tabs>
+        <w:rPr>
+          <w:sz w:val="24"/>
+          <w:szCs w:val="24"/>
+        </w:rPr>
+      </w:pPr>
+    </w:p>
+    <w:p>
+      <w:pPr>
+        <w:tabs>
+          <w:tab w:val="left" w:pos="1395"/>
+        </w:tabs>
+        <w:rPr>
+          <w:sz w:val="24"/>
+          <w:szCs w:val="24"/>
+        </w:rPr>
+      </w:pPr>
+      <w:r>
+        <w:rPr>
+          <w:noProof/>
+          <w:sz w:val="24"/>
+          <w:szCs w:val="24"/>
+        </w:rPr>
+        <w:drawing>
+          <wp:inline distT="0" distB="0" distL="0" distR="0" wp14:anchorId="7D1A929F" wp14:editId="4C5B3E4D">
+            <wp:extent cx="5753100" cy="4743450"/>
+            <wp:effectExtent l="0" t="0" r="0" b="0"/>
+            <wp:docPr id="1655293810" name="Image 3"/>
+            <wp:cNvGraphicFramePr>
+              <a:graphicFrameLocks xmlns:a="http://schemas.openxmlformats.org/drawingml/2006/main" noChangeAspect="1"/>
+            </wp:cNvGraphicFramePr>
+            <a:graphic xmlns:a="http://schemas.openxmlformats.org/drawingml/2006/main">
+              <a:graphicData uri="http://schemas.openxmlformats.org/drawingml/2006/picture">
+                <pic:pic xmlns:pic="http://schemas.openxmlformats.org/drawingml/2006/picture">
+                  <pic:nvPicPr>
+                    <pic:cNvPr id="0" name="Picture 3"/>
+                    <pic:cNvPicPr>
+                      <a:picLocks noChangeAspect="1" noChangeArrowheads="1"/>
+                    </pic:cNvPicPr>
+                  </pic:nvPicPr>
+                  <pic:blipFill>
+                    <a:blip r:embed="rId44">
+                      <a:extLst>
+                        <a:ext uri="{28A0092B-C50C-407E-A947-70E740481C1C}">
+                          <a14:useLocalDpi xmlns:a14="http://schemas.microsoft.com/office/drawing/2010/main" val="0"/>
+                        </a:ext>
+                      </a:extLst>
+                    </a:blip>
+                    <a:srcRect/>
+                    <a:stretch>
+                      <a:fillRect/>
+                    </a:stretch>
+                  </pic:blipFill>
+                  <pic:spPr bwMode="auto">
+                    <a:xfrm>
+                      <a:off x="0" y="0"/>
+                      <a:ext cx="5753100" cy="4743450"/>
+                    </a:xfrm>
+                    <a:prstGeom prst="rect">
+                      <a:avLst/>
+                    </a:prstGeom>
+                    <a:noFill/>
+                    <a:ln>
+                      <a:noFill/>
+                    </a:ln>
+                  </pic:spPr>
+                </pic:pic>
+              </a:graphicData>
+            </a:graphic>
+          </wp:inline>
+        </w:drawing>
+      </w:r>
+    </w:p>
+    <w:p>
+      <w:pPr>
+        <w:tabs>
+          <w:tab w:val="left" w:pos="1395"/>
+        </w:tabs>
+        <w:rPr>
+          <w:sz w:val="24"/>
+          <w:szCs w:val="24"/>
+        </w:rPr>
+      </w:pPr>
+      <w:r>
+        <w:rPr>
+          <w:sz w:val="24"/>
+          <w:szCs w:val="24"/>
+        </w:rPr>
+        <w:lastRenderedPageBreak/>
         <w:t xml:space="preserve">Tests fonctionnels : infaisable du a une erreur </w:t>
       </w:r>
       <w:proofErr w:type="spellStart"/>
@@ -5355,7 +5712,7 @@
                     </pic:cNvPicPr>
                   </pic:nvPicPr>
                   <pic:blipFill>
-                    <a:blip r:embed="rId42">
+                    <a:blip r:embed="rId45">
                       <a:extLst>
                         <a:ext uri="{28A0092B-C50C-407E-A947-70E740481C1C}">
                           <a14:useLocalDpi xmlns:a14="http://schemas.microsoft.com/office/drawing/2010/main" val="0"/>
@@ -5472,7 +5829,7 @@
                     </pic:cNvPicPr>
                   </pic:nvPicPr>
                   <pic:blipFill>
-                    <a:blip r:embed="rId43">
+                    <a:blip r:embed="rId46">
                       <a:extLst>
                         <a:ext uri="{28A0092B-C50C-407E-A947-70E740481C1C}">
                           <a14:useLocalDpi xmlns:a14="http://schemas.microsoft.com/office/drawing/2010/main" val="0"/>
@@ -5527,7 +5884,7 @@
                     </pic:cNvPicPr>
                   </pic:nvPicPr>
                   <pic:blipFill>
-                    <a:blip r:embed="rId44">
+                    <a:blip r:embed="rId47">
                       <a:extLst>
                         <a:ext uri="{28A0092B-C50C-407E-A947-70E740481C1C}">
                           <a14:useLocalDpi xmlns:a14="http://schemas.microsoft.com/office/drawing/2010/main" val="0"/>
@@ -5596,7 +5953,7 @@
           <w:szCs w:val="24"/>
         </w:rPr>
         <w:drawing>
-          <wp:inline distT="0" distB="0" distL="0" distR="0" wp14:anchorId="4AEC119C" wp14:editId="7B5F39FC">
+          <wp:inline distT="0" distB="0" distL="0" distR="0" wp14:anchorId="4AEC119C" wp14:editId="67D65E8B">
             <wp:extent cx="6146633" cy="2905125"/>
             <wp:effectExtent l="0" t="0" r="6985" b="0"/>
             <wp:docPr id="1697284846" name="Image 4"/>
@@ -5613,7 +5970,7 @@
                     </pic:cNvPicPr>
                   </pic:nvPicPr>
                   <pic:blipFill>
-                    <a:blip r:embed="rId45" cstate="print">
+                    <a:blip r:embed="rId48" cstate="print">
                       <a:extLst>
                         <a:ext uri="{28A0092B-C50C-407E-A947-70E740481C1C}">
                           <a14:useLocalDpi xmlns:a14="http://schemas.microsoft.com/office/drawing/2010/main" val="0"/>
@@ -5684,7 +6041,7 @@
           <w:szCs w:val="24"/>
         </w:rPr>
         <w:drawing>
-          <wp:inline distT="0" distB="0" distL="0" distR="0" wp14:anchorId="21B1E075" wp14:editId="46D52E54">
+          <wp:inline distT="0" distB="0" distL="0" distR="0" wp14:anchorId="21B1E075" wp14:editId="7DBD7249">
             <wp:extent cx="5743575" cy="2533650"/>
             <wp:effectExtent l="0" t="0" r="9525" b="0"/>
             <wp:docPr id="593118328" name="Image 5"/>
@@ -5701,7 +6058,7 @@
                     </pic:cNvPicPr>
                   </pic:nvPicPr>
                   <pic:blipFill>
-                    <a:blip r:embed="rId46" cstate="print">
+                    <a:blip r:embed="rId49" cstate="print">
                       <a:extLst>
                         <a:ext uri="{28A0092B-C50C-407E-A947-70E740481C1C}">
                           <a14:useLocalDpi xmlns:a14="http://schemas.microsoft.com/office/drawing/2010/main" val="0"/>
@@ -5811,7 +6168,7 @@
                     </pic:cNvPicPr>
                   </pic:nvPicPr>
                   <pic:blipFill>
-                    <a:blip r:embed="rId47">
+                    <a:blip r:embed="rId50">
                       <a:extLst>
                         <a:ext uri="{28A0092B-C50C-407E-A947-70E740481C1C}">
                           <a14:useLocalDpi xmlns:a14="http://schemas.microsoft.com/office/drawing/2010/main" val="0"/>
@@ -6058,7 +6415,7 @@
                     </pic:cNvPicPr>
                   </pic:nvPicPr>
                   <pic:blipFill>
-                    <a:blip r:embed="rId48">
+                    <a:blip r:embed="rId51">
                       <a:extLst>
                         <a:ext uri="{28A0092B-C50C-407E-A947-70E740481C1C}">
                           <a14:useLocalDpi xmlns:a14="http://schemas.microsoft.com/office/drawing/2010/main" val="0"/>
@@ -6279,7 +6636,7 @@
                     </pic:cNvPicPr>
                   </pic:nvPicPr>
                   <pic:blipFill>
-                    <a:blip r:embed="rId49">
+                    <a:blip r:embed="rId52">
                       <a:extLst>
                         <a:ext uri="{28A0092B-C50C-407E-A947-70E740481C1C}">
                           <a14:useLocalDpi xmlns:a14="http://schemas.microsoft.com/office/drawing/2010/main" val="0"/>
@@ -6346,7 +6703,7 @@
                     </pic:cNvPicPr>
                   </pic:nvPicPr>
                   <pic:blipFill>
-                    <a:blip r:embed="rId50">
+                    <a:blip r:embed="rId53">
                       <a:extLst>
                         <a:ext uri="{28A0092B-C50C-407E-A947-70E740481C1C}">
                           <a14:useLocalDpi xmlns:a14="http://schemas.microsoft.com/office/drawing/2010/main" val="0"/>
@@ -6401,7 +6758,7 @@
                     </pic:cNvPicPr>
                   </pic:nvPicPr>
                   <pic:blipFill>
-                    <a:blip r:embed="rId51">
+                    <a:blip r:embed="rId54">
                       <a:extLst>
                         <a:ext uri="{28A0092B-C50C-407E-A947-70E740481C1C}">
                           <a14:useLocalDpi xmlns:a14="http://schemas.microsoft.com/office/drawing/2010/main" val="0"/>
@@ -6600,7 +6957,7 @@
                     </pic:cNvPicPr>
                   </pic:nvPicPr>
                   <pic:blipFill>
-                    <a:blip r:embed="rId52">
+                    <a:blip r:embed="rId55">
                       <a:extLst>
                         <a:ext uri="{28A0092B-C50C-407E-A947-70E740481C1C}">
                           <a14:useLocalDpi xmlns:a14="http://schemas.microsoft.com/office/drawing/2010/main" val="0"/>
@@ -6744,7 +7101,7 @@
           <w:szCs w:val="24"/>
         </w:rPr>
         <w:drawing>
-          <wp:inline distT="0" distB="0" distL="0" distR="0" wp14:anchorId="7B6BFBC4" wp14:editId="164DEEF7">
+          <wp:inline distT="0" distB="0" distL="0" distR="0" wp14:anchorId="7B6BFBC4" wp14:editId="26E6C26C">
             <wp:extent cx="5762625" cy="638175"/>
             <wp:effectExtent l="0" t="0" r="9525" b="9525"/>
             <wp:docPr id="1112700856" name="Image 4"/>
@@ -6761,7 +7118,7 @@
                     </pic:cNvPicPr>
                   </pic:nvPicPr>
                   <pic:blipFill>
-                    <a:blip r:embed="rId53" cstate="print">
+                    <a:blip r:embed="rId56" cstate="print">
                       <a:extLst>
                         <a:ext uri="{28A0092B-C50C-407E-A947-70E740481C1C}">
                           <a14:useLocalDpi xmlns:a14="http://schemas.microsoft.com/office/drawing/2010/main" val="0"/>
@@ -6907,7 +7264,7 @@
           <w:szCs w:val="28"/>
           <w:u w:val="single"/>
         </w:rPr>
-        <w:t>Bilan</w:t>
+        <w:t>Bilan :</w:t>
       </w:r>
       <w:r>
         <w:rPr>
@@ -6915,7 +7272,7 @@
           <w:szCs w:val="28"/>
           <w:u w:val="single"/>
         </w:rPr>
-        <w:t> :</w:t>
+        <w:t xml:space="preserve">  </w:t>
       </w:r>
       <w:r>
         <w:rPr>
@@ -6923,7 +7280,7 @@
           <w:szCs w:val="28"/>
           <w:u w:val="single"/>
         </w:rPr>
-        <w:t xml:space="preserve">  </w:t>
+        <w:t xml:space="preserve"> </w:t>
       </w:r>
       <w:r>
         <w:rPr>
@@ -6933,35 +7290,27 @@
         </w:rPr>
         <w:t xml:space="preserve"> </w:t>
       </w:r>
-      <w:r>
+    </w:p>
+    <w:p>
+      <w:pPr>
         <w:rPr>
           <w:sz w:val="28"/>
           <w:szCs w:val="28"/>
-          <w:u w:val="single"/>
-        </w:rPr>
-        <w:t xml:space="preserve"> </w:t>
-      </w:r>
-    </w:p>
-    <w:p>
-      <w:pPr>
+        </w:rPr>
+      </w:pPr>
+    </w:p>
+    <w:p>
+      <w:pPr>
+        <w:rPr>
+          <w:sz w:val="24"/>
+          <w:szCs w:val="24"/>
+        </w:rPr>
+      </w:pPr>
+      <w:r>
         <w:rPr>
           <w:sz w:val="28"/>
           <w:szCs w:val="28"/>
         </w:rPr>
-      </w:pPr>
-    </w:p>
-    <w:p>
-      <w:pPr>
-        <w:rPr>
-          <w:sz w:val="24"/>
-          <w:szCs w:val="24"/>
-        </w:rPr>
-      </w:pPr>
-      <w:r>
-        <w:rPr>
-          <w:sz w:val="28"/>
-          <w:szCs w:val="28"/>
-        </w:rPr>
         <w:t xml:space="preserve"> </w:t>
       </w:r>
       <w:r>
@@ -7016,7 +7365,7 @@
       </w:pPr>
     </w:p>
     <w:sectPr>
-      <w:footerReference w:type="default" r:id="rId54"/>
+      <w:footerReference w:type="default" r:id="rId57"/>
       <w:pgSz w:w="11906" w:h="16838"/>
       <w:pgMar w:top="1417" w:right="1417" w:bottom="1417" w:left="1417" w:header="708" w:footer="708" w:gutter="0"/>
       <w:cols w:space="708"/>
@@ -7027,7 +7376,7 @@
 </file>
 
 <file path=word/endnotes.xml><?xml version="1.0" encoding="utf-8"?>
-<w:endnotes xmlns:wpc="http://schemas.microsoft.com/office/word/2010/wordprocessingCanvas" xmlns:cx="http://schemas.microsoft.com/office/drawing/2014/chartex" xmlns:cx1="http://schemas.microsoft.com/office/drawing/2015/9/8/chartex" xmlns:cx2="http://schemas.microsoft.com/office/drawing/2015/10/21/chartex" xmlns:cx3="http://schemas.microsoft.com/office/drawing/2016/5/9/chartex" xmlns:cx4="http://schemas.microsoft.com/office/drawing/2016/5/10/chartex" xmlns:cx5="http://schemas.microsoft.com/office/drawing/2016/5/11/chartex" xmlns:cx6="http://schemas.microsoft.com/office/drawing/2016/5/12/chartex" xmlns:cx7="http://schemas.microsoft.com/office/drawing/2016/5/13/chartex" xmlns:cx8="http://schemas.microsoft.com/office/drawing/2016/5/14/chartex" xmlns:mc="http://schemas.openxmlformats.org/markup-compatibility/2006" xmlns:aink="http://schemas.microsoft.com/office/drawing/2016/ink" xmlns:am3d="http://schemas.microsoft.com/office/drawing/2017/model3d" xmlns:o="urn:schemas-microsoft-com:office:office" xmlns:oel="http://schemas.microsoft.com/office/2019/extlst" xmlns:r="http://schemas.openxmlformats.org/officeDocument/2006/relationships" xmlns:m="http://schemas.openxmlformats.org/officeDocument/2006/math" xmlns:v="urn:schemas-microsoft-com:vml" xmlns:wp14="http://schemas.microsoft.com/office/word/2010/wordprocessingDrawing" xmlns:wp="http://schemas.openxmlformats.org/drawingml/2006/wordprocessingDrawing" xmlns:w10="urn:schemas-microsoft-com:office:word" xmlns:w="http://schemas.openxmlformats.org/wordprocessingml/2006/main" xmlns:w14="http://schemas.microsoft.com/office/word/2010/wordml" xmlns:w15="http://schemas.microsoft.com/office/word/2012/wordml" xmlns:w16cex="http://schemas.microsoft.com/office/word/2018/wordml/cex" xmlns:w16cid="http://schemas.microsoft.com/office/word/2016/wordml/cid" xmlns:w16="http://schemas.microsoft.com/office/word/2018/wordml" xmlns:w16sdtdh="http://schemas.microsoft.com/office/word/2020/wordml/sdtdatahash" xmlns:w16se="http://schemas.microsoft.com/office/word/2015/wordml/symex" xmlns:wpg="http://schemas.microsoft.com/office/word/2010/wordprocessingGroup" xmlns:wpi="http://schemas.microsoft.com/office/word/2010/wordprocessingInk" xmlns:wne="http://schemas.microsoft.com/office/word/2006/wordml" xmlns:wps="http://schemas.microsoft.com/office/word/2010/wordprocessingShape" mc:Ignorable="w14 w15 w16se w16cid w16 w16cex w16sdtdh wp14">
+<w:endnotes xmlns:wpc="http://schemas.microsoft.com/office/word/2010/wordprocessingCanvas" xmlns:cx="http://schemas.microsoft.com/office/drawing/2014/chartex" xmlns:cx1="http://schemas.microsoft.com/office/drawing/2015/9/8/chartex" xmlns:cx2="http://schemas.microsoft.com/office/drawing/2015/10/21/chartex" xmlns:cx3="http://schemas.microsoft.com/office/drawing/2016/5/9/chartex" xmlns:cx4="http://schemas.microsoft.com/office/drawing/2016/5/10/chartex" xmlns:cx5="http://schemas.microsoft.com/office/drawing/2016/5/11/chartex" xmlns:cx6="http://schemas.microsoft.com/office/drawing/2016/5/12/chartex" xmlns:cx7="http://schemas.microsoft.com/office/drawing/2016/5/13/chartex" xmlns:cx8="http://schemas.microsoft.com/office/drawing/2016/5/14/chartex" xmlns:mc="http://schemas.openxmlformats.org/markup-compatibility/2006" xmlns:aink="http://schemas.microsoft.com/office/drawing/2016/ink" xmlns:am3d="http://schemas.microsoft.com/office/drawing/2017/model3d" xmlns:o="urn:schemas-microsoft-com:office:office" xmlns:oel="http://schemas.microsoft.com/office/2019/extlst" xmlns:r="http://schemas.openxmlformats.org/officeDocument/2006/relationships" xmlns:m="http://schemas.openxmlformats.org/officeDocument/2006/math" xmlns:v="urn:schemas-microsoft-com:vml" xmlns:wp14="http://schemas.microsoft.com/office/word/2010/wordprocessingDrawing" xmlns:wp="http://schemas.openxmlformats.org/drawingml/2006/wordprocessingDrawing" xmlns:w10="urn:schemas-microsoft-com:office:word" xmlns:w="http://schemas.openxmlformats.org/wordprocessingml/2006/main" xmlns:w14="http://schemas.microsoft.com/office/word/2010/wordml" xmlns:w15="http://schemas.microsoft.com/office/word/2012/wordml" xmlns:w16cex="http://schemas.microsoft.com/office/word/2018/wordml/cex" xmlns:w16cid="http://schemas.microsoft.com/office/word/2016/wordml/cid" xmlns:w16="http://schemas.microsoft.com/office/word/2018/wordml" xmlns:w16du="http://schemas.microsoft.com/office/word/2023/wordml/word16du" xmlns:w16sdtdh="http://schemas.microsoft.com/office/word/2020/wordml/sdtdatahash" xmlns:w16se="http://schemas.microsoft.com/office/word/2015/wordml/symex" xmlns:wpg="http://schemas.microsoft.com/office/word/2010/wordprocessingGroup" xmlns:wpi="http://schemas.microsoft.com/office/word/2010/wordprocessingInk" xmlns:wne="http://schemas.microsoft.com/office/word/2006/wordml" xmlns:wps="http://schemas.microsoft.com/office/word/2010/wordprocessingShape" mc:Ignorable="w14 w15 w16se w16cid w16 w16cex w16sdtdh w16du wp14">
   <w:endnote w:type="separator" w:id="-1">
     <w:p>
       <w:pPr>
@@ -7052,7 +7401,7 @@
 </file>
 
 <file path=word/footer1.xml><?xml version="1.0" encoding="utf-8"?>
-<w:ftr xmlns:wpc="http://schemas.microsoft.com/office/word/2010/wordprocessingCanvas" xmlns:cx="http://schemas.microsoft.com/office/drawing/2014/chartex" xmlns:cx1="http://schemas.microsoft.com/office/drawing/2015/9/8/chartex" xmlns:cx2="http://schemas.microsoft.com/office/drawing/2015/10/21/chartex" xmlns:cx3="http://schemas.microsoft.com/office/drawing/2016/5/9/chartex" xmlns:cx4="http://schemas.microsoft.com/office/drawing/2016/5/10/chartex" xmlns:cx5="http://schemas.microsoft.com/office/drawing/2016/5/11/chartex" xmlns:cx6="http://schemas.microsoft.com/office/drawing/2016/5/12/chartex" xmlns:cx7="http://schemas.microsoft.com/office/drawing/2016/5/13/chartex" xmlns:cx8="http://schemas.microsoft.com/office/drawing/2016/5/14/chartex" xmlns:mc="http://schemas.openxmlformats.org/markup-compatibility/2006" xmlns:aink="http://schemas.microsoft.com/office/drawing/2016/ink" xmlns:am3d="http://schemas.microsoft.com/office/drawing/2017/model3d" xmlns:o="urn:schemas-microsoft-com:office:office" xmlns:oel="http://schemas.microsoft.com/office/2019/extlst" xmlns:r="http://schemas.openxmlformats.org/officeDocument/2006/relationships" xmlns:m="http://schemas.openxmlformats.org/officeDocument/2006/math" xmlns:v="urn:schemas-microsoft-com:vml" xmlns:wp14="http://schemas.microsoft.com/office/word/2010/wordprocessingDrawing" xmlns:wp="http://schemas.openxmlformats.org/drawingml/2006/wordprocessingDrawing" xmlns:w10="urn:schemas-microsoft-com:office:word" xmlns:w="http://schemas.openxmlformats.org/wordprocessingml/2006/main" xmlns:w14="http://schemas.microsoft.com/office/word/2010/wordml" xmlns:w15="http://schemas.microsoft.com/office/word/2012/wordml" xmlns:w16cex="http://schemas.microsoft.com/office/word/2018/wordml/cex" xmlns:w16cid="http://schemas.microsoft.com/office/word/2016/wordml/cid" xmlns:w16="http://schemas.microsoft.com/office/word/2018/wordml" xmlns:w16sdtdh="http://schemas.microsoft.com/office/word/2020/wordml/sdtdatahash" xmlns:w16se="http://schemas.microsoft.com/office/word/2015/wordml/symex" xmlns:wpg="http://schemas.microsoft.com/office/word/2010/wordprocessingGroup" xmlns:wpi="http://schemas.microsoft.com/office/word/2010/wordprocessingInk" xmlns:wne="http://schemas.microsoft.com/office/word/2006/wordml" xmlns:wps="http://schemas.microsoft.com/office/word/2010/wordprocessingShape" mc:Ignorable="w14 w15 w16se w16cid w16 w16cex w16sdtdh wp14">
+<w:ftr xmlns:wpc="http://schemas.microsoft.com/office/word/2010/wordprocessingCanvas" xmlns:cx="http://schemas.microsoft.com/office/drawing/2014/chartex" xmlns:cx1="http://schemas.microsoft.com/office/drawing/2015/9/8/chartex" xmlns:cx2="http://schemas.microsoft.com/office/drawing/2015/10/21/chartex" xmlns:cx3="http://schemas.microsoft.com/office/drawing/2016/5/9/chartex" xmlns:cx4="http://schemas.microsoft.com/office/drawing/2016/5/10/chartex" xmlns:cx5="http://schemas.microsoft.com/office/drawing/2016/5/11/chartex" xmlns:cx6="http://schemas.microsoft.com/office/drawing/2016/5/12/chartex" xmlns:cx7="http://schemas.microsoft.com/office/drawing/2016/5/13/chartex" xmlns:cx8="http://schemas.microsoft.com/office/drawing/2016/5/14/chartex" xmlns:mc="http://schemas.openxmlformats.org/markup-compatibility/2006" xmlns:aink="http://schemas.microsoft.com/office/drawing/2016/ink" xmlns:am3d="http://schemas.microsoft.com/office/drawing/2017/model3d" xmlns:o="urn:schemas-microsoft-com:office:office" xmlns:oel="http://schemas.microsoft.com/office/2019/extlst" xmlns:r="http://schemas.openxmlformats.org/officeDocument/2006/relationships" xmlns:m="http://schemas.openxmlformats.org/officeDocument/2006/math" xmlns:v="urn:schemas-microsoft-com:vml" xmlns:wp14="http://schemas.microsoft.com/office/word/2010/wordprocessingDrawing" xmlns:wp="http://schemas.openxmlformats.org/drawingml/2006/wordprocessingDrawing" xmlns:w10="urn:schemas-microsoft-com:office:word" xmlns:w="http://schemas.openxmlformats.org/wordprocessingml/2006/main" xmlns:w14="http://schemas.microsoft.com/office/word/2010/wordml" xmlns:w15="http://schemas.microsoft.com/office/word/2012/wordml" xmlns:w16cex="http://schemas.microsoft.com/office/word/2018/wordml/cex" xmlns:w16cid="http://schemas.microsoft.com/office/word/2016/wordml/cid" xmlns:w16="http://schemas.microsoft.com/office/word/2018/wordml" xmlns:w16du="http://schemas.microsoft.com/office/word/2023/wordml/word16du" xmlns:w16sdtdh="http://schemas.microsoft.com/office/word/2020/wordml/sdtdatahash" xmlns:w16se="http://schemas.microsoft.com/office/word/2015/wordml/symex" xmlns:wpg="http://schemas.microsoft.com/office/word/2010/wordprocessingGroup" xmlns:wpi="http://schemas.microsoft.com/office/word/2010/wordprocessingInk" xmlns:wne="http://schemas.microsoft.com/office/word/2006/wordml" xmlns:wps="http://schemas.microsoft.com/office/word/2010/wordprocessingShape" mc:Ignorable="w14 w15 w16se w16cid w16 w16cex w16sdtdh w16du wp14">
   <w:p>
     <w:pPr>
       <w:pStyle w:val="Pieddepage"/>
@@ -7077,7 +7426,7 @@
 </file>
 
 <file path=word/footnotes.xml><?xml version="1.0" encoding="utf-8"?>
-<w:footnotes xmlns:wpc="http://schemas.microsoft.com/office/word/2010/wordprocessingCanvas" xmlns:cx="http://schemas.microsoft.com/office/drawing/2014/chartex" xmlns:cx1="http://schemas.microsoft.com/office/drawing/2015/9/8/chartex" xmlns:cx2="http://schemas.microsoft.com/office/drawing/2015/10/21/chartex" xmlns:cx3="http://schemas.microsoft.com/office/drawing/2016/5/9/chartex" xmlns:cx4="http://schemas.microsoft.com/office/drawing/2016/5/10/chartex" xmlns:cx5="http://schemas.microsoft.com/office/drawing/2016/5/11/chartex" xmlns:cx6="http://schemas.microsoft.com/office/drawing/2016/5/12/chartex" xmlns:cx7="http://schemas.microsoft.com/office/drawing/2016/5/13/chartex" xmlns:cx8="http://schemas.microsoft.com/office/drawing/2016/5/14/chartex" xmlns:mc="http://schemas.openxmlformats.org/markup-compatibility/2006" xmlns:aink="http://schemas.microsoft.com/office/drawing/2016/ink" xmlns:am3d="http://schemas.microsoft.com/office/drawing/2017/model3d" xmlns:o="urn:schemas-microsoft-com:office:office" xmlns:oel="http://schemas.microsoft.com/office/2019/extlst" xmlns:r="http://schemas.openxmlformats.org/officeDocument/2006/relationships" xmlns:m="http://schemas.openxmlformats.org/officeDocument/2006/math" xmlns:v="urn:schemas-microsoft-com:vml" xmlns:wp14="http://schemas.microsoft.com/office/word/2010/wordprocessingDrawing" xmlns:wp="http://schemas.openxmlformats.org/drawingml/2006/wordprocessingDrawing" xmlns:w10="urn:schemas-microsoft-com:office:word" xmlns:w="http://schemas.openxmlformats.org/wordprocessingml/2006/main" xmlns:w14="http://schemas.microsoft.com/office/word/2010/wordml" xmlns:w15="http://schemas.microsoft.com/office/word/2012/wordml" xmlns:w16cex="http://schemas.microsoft.com/office/word/2018/wordml/cex" xmlns:w16cid="http://schemas.microsoft.com/office/word/2016/wordml/cid" xmlns:w16="http://schemas.microsoft.com/office/word/2018/wordml" xmlns:w16sdtdh="http://schemas.microsoft.com/office/word/2020/wordml/sdtdatahash" xmlns:w16se="http://schemas.microsoft.com/office/word/2015/wordml/symex" xmlns:wpg="http://schemas.microsoft.com/office/word/2010/wordprocessingGroup" xmlns:wpi="http://schemas.microsoft.com/office/word/2010/wordprocessingInk" xmlns:wne="http://schemas.microsoft.com/office/word/2006/wordml" xmlns:wps="http://schemas.microsoft.com/office/word/2010/wordprocessingShape" mc:Ignorable="w14 w15 w16se w16cid w16 w16cex w16sdtdh wp14">
+<w:footnotes xmlns:wpc="http://schemas.microsoft.com/office/word/2010/wordprocessingCanvas" xmlns:cx="http://schemas.microsoft.com/office/drawing/2014/chartex" xmlns:cx1="http://schemas.microsoft.com/office/drawing/2015/9/8/chartex" xmlns:cx2="http://schemas.microsoft.com/office/drawing/2015/10/21/chartex" xmlns:cx3="http://schemas.microsoft.com/office/drawing/2016/5/9/chartex" xmlns:cx4="http://schemas.microsoft.com/office/drawing/2016/5/10/chartex" xmlns:cx5="http://schemas.microsoft.com/office/drawing/2016/5/11/chartex" xmlns:cx6="http://schemas.microsoft.com/office/drawing/2016/5/12/chartex" xmlns:cx7="http://schemas.microsoft.com/office/drawing/2016/5/13/chartex" xmlns:cx8="http://schemas.microsoft.com/office/drawing/2016/5/14/chartex" xmlns:mc="http://schemas.openxmlformats.org/markup-compatibility/2006" xmlns:aink="http://schemas.microsoft.com/office/drawing/2016/ink" xmlns:am3d="http://schemas.microsoft.com/office/drawing/2017/model3d" xmlns:o="urn:schemas-microsoft-com:office:office" xmlns:oel="http://schemas.microsoft.com/office/2019/extlst" xmlns:r="http://schemas.openxmlformats.org/officeDocument/2006/relationships" xmlns:m="http://schemas.openxmlformats.org/officeDocument/2006/math" xmlns:v="urn:schemas-microsoft-com:vml" xmlns:wp14="http://schemas.microsoft.com/office/word/2010/wordprocessingDrawing" xmlns:wp="http://schemas.openxmlformats.org/drawingml/2006/wordprocessingDrawing" xmlns:w10="urn:schemas-microsoft-com:office:word" xmlns:w="http://schemas.openxmlformats.org/wordprocessingml/2006/main" xmlns:w14="http://schemas.microsoft.com/office/word/2010/wordml" xmlns:w15="http://schemas.microsoft.com/office/word/2012/wordml" xmlns:w16cex="http://schemas.microsoft.com/office/word/2018/wordml/cex" xmlns:w16cid="http://schemas.microsoft.com/office/word/2016/wordml/cid" xmlns:w16="http://schemas.microsoft.com/office/word/2018/wordml" xmlns:w16du="http://schemas.microsoft.com/office/word/2023/wordml/word16du" xmlns:w16sdtdh="http://schemas.microsoft.com/office/word/2020/wordml/sdtdatahash" xmlns:w16se="http://schemas.microsoft.com/office/word/2015/wordml/symex" xmlns:wpg="http://schemas.microsoft.com/office/word/2010/wordprocessingGroup" xmlns:wpi="http://schemas.microsoft.com/office/word/2010/wordprocessingInk" xmlns:wne="http://schemas.microsoft.com/office/word/2006/wordml" xmlns:wps="http://schemas.microsoft.com/office/word/2010/wordprocessingShape" mc:Ignorable="w14 w15 w16se w16cid w16 w16cex w16sdtdh w16du wp14">
   <w:footnote w:type="separator" w:id="-1">
     <w:p>
       <w:pPr>
@@ -7102,7 +7451,7 @@
 </file>
 
 <file path=word/numbering.xml><?xml version="1.0" encoding="utf-8"?>
-<w:numbering xmlns:wpc="http://schemas.microsoft.com/office/word/2010/wordprocessingCanvas" xmlns:cx="http://schemas.microsoft.com/office/drawing/2014/chartex" xmlns:cx1="http://schemas.microsoft.com/office/drawing/2015/9/8/chartex" xmlns:cx2="http://schemas.microsoft.com/office/drawing/2015/10/21/chartex" xmlns:cx3="http://schemas.microsoft.com/office/drawing/2016/5/9/chartex" xmlns:cx4="http://schemas.microsoft.com/office/drawing/2016/5/10/chartex" xmlns:cx5="http://schemas.microsoft.com/office/drawing/2016/5/11/chartex" xmlns:cx6="http://schemas.microsoft.com/office/drawing/2016/5/12/chartex" xmlns:cx7="http://schemas.microsoft.com/office/drawing/2016/5/13/chartex" xmlns:cx8="http://schemas.microsoft.com/office/drawing/2016/5/14/chartex" xmlns:mc="http://schemas.openxmlformats.org/markup-compatibility/2006" xmlns:aink="http://schemas.microsoft.com/office/drawing/2016/ink" xmlns:am3d="http://schemas.microsoft.com/office/drawing/2017/model3d" xmlns:o="urn:schemas-microsoft-com:office:office" xmlns:oel="http://schemas.microsoft.com/office/2019/extlst" xmlns:r="http://schemas.openxmlformats.org/officeDocument/2006/relationships" xmlns:m="http://schemas.openxmlformats.org/officeDocument/2006/math" xmlns:v="urn:schemas-microsoft-com:vml" xmlns:wp14="http://schemas.microsoft.com/office/word/2010/wordprocessingDrawing" xmlns:wp="http://schemas.openxmlformats.org/drawingml/2006/wordprocessingDrawing" xmlns:w10="urn:schemas-microsoft-com:office:word" xmlns:w="http://schemas.openxmlformats.org/wordprocessingml/2006/main" xmlns:w14="http://schemas.microsoft.com/office/word/2010/wordml" xmlns:w15="http://schemas.microsoft.com/office/word/2012/wordml" xmlns:w16cex="http://schemas.microsoft.com/office/word/2018/wordml/cex" xmlns:w16cid="http://schemas.microsoft.com/office/word/2016/wordml/cid" xmlns:w16="http://schemas.microsoft.com/office/word/2018/wordml" xmlns:w16sdtdh="http://schemas.microsoft.com/office/word/2020/wordml/sdtdatahash" xmlns:w16se="http://schemas.microsoft.com/office/word/2015/wordml/symex" xmlns:wpg="http://schemas.microsoft.com/office/word/2010/wordprocessingGroup" xmlns:wpi="http://schemas.microsoft.com/office/word/2010/wordprocessingInk" xmlns:wne="http://schemas.microsoft.com/office/word/2006/wordml" xmlns:wps="http://schemas.microsoft.com/office/word/2010/wordprocessingShape" mc:Ignorable="w14 w15 w16se w16cid w16 w16cex w16sdtdh wp14">
+<w:numbering xmlns:wpc="http://schemas.microsoft.com/office/word/2010/wordprocessingCanvas" xmlns:cx="http://schemas.microsoft.com/office/drawing/2014/chartex" xmlns:cx1="http://schemas.microsoft.com/office/drawing/2015/9/8/chartex" xmlns:cx2="http://schemas.microsoft.com/office/drawing/2015/10/21/chartex" xmlns:cx3="http://schemas.microsoft.com/office/drawing/2016/5/9/chartex" xmlns:cx4="http://schemas.microsoft.com/office/drawing/2016/5/10/chartex" xmlns:cx5="http://schemas.microsoft.com/office/drawing/2016/5/11/chartex" xmlns:cx6="http://schemas.microsoft.com/office/drawing/2016/5/12/chartex" xmlns:cx7="http://schemas.microsoft.com/office/drawing/2016/5/13/chartex" xmlns:cx8="http://schemas.microsoft.com/office/drawing/2016/5/14/chartex" xmlns:mc="http://schemas.openxmlformats.org/markup-compatibility/2006" xmlns:aink="http://schemas.microsoft.com/office/drawing/2016/ink" xmlns:am3d="http://schemas.microsoft.com/office/drawing/2017/model3d" xmlns:o="urn:schemas-microsoft-com:office:office" xmlns:oel="http://schemas.microsoft.com/office/2019/extlst" xmlns:r="http://schemas.openxmlformats.org/officeDocument/2006/relationships" xmlns:m="http://schemas.openxmlformats.org/officeDocument/2006/math" xmlns:v="urn:schemas-microsoft-com:vml" xmlns:wp14="http://schemas.microsoft.com/office/word/2010/wordprocessingDrawing" xmlns:wp="http://schemas.openxmlformats.org/drawingml/2006/wordprocessingDrawing" xmlns:w10="urn:schemas-microsoft-com:office:word" xmlns:w="http://schemas.openxmlformats.org/wordprocessingml/2006/main" xmlns:w14="http://schemas.microsoft.com/office/word/2010/wordml" xmlns:w15="http://schemas.microsoft.com/office/word/2012/wordml" xmlns:w16cex="http://schemas.microsoft.com/office/word/2018/wordml/cex" xmlns:w16cid="http://schemas.microsoft.com/office/word/2016/wordml/cid" xmlns:w16="http://schemas.microsoft.com/office/word/2018/wordml" xmlns:w16du="http://schemas.microsoft.com/office/word/2023/wordml/word16du" xmlns:w16sdtdh="http://schemas.microsoft.com/office/word/2020/wordml/sdtdatahash" xmlns:w16se="http://schemas.microsoft.com/office/word/2015/wordml/symex" xmlns:wpg="http://schemas.microsoft.com/office/word/2010/wordprocessingGroup" xmlns:wpi="http://schemas.microsoft.com/office/word/2010/wordprocessingInk" xmlns:wne="http://schemas.microsoft.com/office/word/2006/wordml" xmlns:wps="http://schemas.microsoft.com/office/word/2010/wordprocessingShape" mc:Ignorable="w14 w15 w16se w16cid w16 w16cex w16sdtdh w16du wp14">
   <w:abstractNum w:abstractNumId="0" w15:restartNumberingAfterBreak="0">
     <w:nsid w:val="017479D0"/>
     <w:multiLevelType w:val="hybridMultilevel"/>
@@ -7935,7 +8284,7 @@
 </file>
 
 <file path=word/styles.xml><?xml version="1.0" encoding="utf-8"?>
-<w:styles xmlns:mc="http://schemas.openxmlformats.org/markup-compatibility/2006" xmlns:r="http://schemas.openxmlformats.org/officeDocument/2006/relationships" xmlns:w="http://schemas.openxmlformats.org/wordprocessingml/2006/main" xmlns:w14="http://schemas.microsoft.com/office/word/2010/wordml" xmlns:w15="http://schemas.microsoft.com/office/word/2012/wordml" xmlns:w16cex="http://schemas.microsoft.com/office/word/2018/wordml/cex" xmlns:w16cid="http://schemas.microsoft.com/office/word/2016/wordml/cid" xmlns:w16="http://schemas.microsoft.com/office/word/2018/wordml" xmlns:w16sdtdh="http://schemas.microsoft.com/office/word/2020/wordml/sdtdatahash" xmlns:w16se="http://schemas.microsoft.com/office/word/2015/wordml/symex" mc:Ignorable="w14 w15 w16se w16cid w16 w16cex w16sdtdh">
+<w:styles xmlns:mc="http://schemas.openxmlformats.org/markup-compatibility/2006" xmlns:r="http://schemas.openxmlformats.org/officeDocument/2006/relationships" xmlns:w="http://schemas.openxmlformats.org/wordprocessingml/2006/main" xmlns:w14="http://schemas.microsoft.com/office/word/2010/wordml" xmlns:w15="http://schemas.microsoft.com/office/word/2012/wordml" xmlns:w16cex="http://schemas.microsoft.com/office/word/2018/wordml/cex" xmlns:w16cid="http://schemas.microsoft.com/office/word/2016/wordml/cid" xmlns:w16="http://schemas.microsoft.com/office/word/2018/wordml" xmlns:w16du="http://schemas.microsoft.com/office/word/2023/wordml/word16du" xmlns:w16sdtdh="http://schemas.microsoft.com/office/word/2020/wordml/sdtdatahash" xmlns:w16se="http://schemas.microsoft.com/office/word/2015/wordml/symex" mc:Ignorable="w14 w15 w16se w16cid w16 w16cex w16sdtdh w16du">
   <w:docDefaults>
     <w:rPrDefault>
       <w:rPr>

</xml_diff>